<commit_message>
Learning Until Server and Client
Until Day 6
</commit_message>
<xml_diff>
--- a/Notes_01.docx
+++ b/Notes_01.docx
@@ -74,12 +74,53 @@
       <w:bookmarkStart w:id="0" w:name="_GoBack"/>
       <w:bookmarkEnd w:id="0"/>
     </w:p>
-    <w:p/>
+    <w:p>
+      <w:r>
+        <w:t>Learning TAG.</w:t>
+      </w:r>
+    </w:p>
+    <w:p>
+      <w:r>
+        <w:t>This sentence is &lt;strong&gt;the &lt;u&gt;main&lt;/u&gt; content&lt;/strong&gt; for the Web page.</w:t>
+      </w:r>
+    </w:p>
+    <w:p>
+      <w:r>
+        <w:t xml:space="preserve">The TAG is explaining the characteristics of the object. </w:t>
+      </w:r>
+    </w:p>
+    <w:p>
+      <w:r>
+        <w:rPr>
+          <w:rFonts w:hint="eastAsia"/>
+        </w:rPr>
+        <w:t>비유적</w:t>
+      </w:r>
+      <w:r>
+        <w:rPr>
+          <w:rFonts w:hint="eastAsia"/>
+        </w:rPr>
+        <w:t xml:space="preserve"> </w:t>
+      </w:r>
+      <w:r>
+        <w:rPr>
+          <w:rFonts w:hint="eastAsia"/>
+        </w:rPr>
+        <w:t>사용</w:t>
+      </w:r>
+    </w:p>
+    <w:p>
+      <w:pPr>
+        <w:rPr>
+          <w:rFonts w:hint="eastAsia"/>
+        </w:rPr>
+      </w:pPr>
+    </w:p>
     <w:p/>
     <w:p/>
     <w:sectPr>
       <w:pgSz w:w="11906" w:h="16838"/>
-      <w:pgMar w:top="1701" w:right="1440" w:bottom="1440" w:left="1440" w:header="708" w:footer="708" w:gutter="0"/>
+      <w:pgMar w:top="720" w:right="720" w:bottom="720" w:left="720" w:header="708" w:footer="708" w:gutter="0"/>
       <w:cols w:space="708"/>
       <w:docGrid w:linePitch="360"/>
     </w:sectPr>

</xml_diff>